<commit_message>
description for all pages
</commit_message>
<xml_diff>
--- a/page_description.docx
+++ b/page_description.docx
@@ -42,6 +42,23 @@
           <w:szCs w:val="32"/>
         </w:rPr>
         <w:t>Описание страниц</w:t>
+      </w:r>
+    </w:p>
+    <w:p>
+      <w:pPr>
+        <w:rPr>
+          <w:rFonts w:ascii="Times New Roman" w:hAnsi="Times New Roman" w:cs="Times New Roman"/>
+          <w:sz w:val="32"/>
+          <w:szCs w:val="32"/>
+        </w:rPr>
+      </w:pPr>
+      <w:r>
+        <w:rPr>
+          <w:rFonts w:ascii="Times New Roman" w:hAnsi="Times New Roman" w:cs="Times New Roman"/>
+          <w:sz w:val="32"/>
+          <w:szCs w:val="32"/>
+        </w:rPr>
+        <w:t>На каждой странице (кроме главной) есть кнопка «перейти на главную страницу», которая переводит на главную страницу.</w:t>
       </w:r>
     </w:p>
     <w:p>
@@ -86,6 +103,14 @@
         </w:rPr>
         <w:t>Шапка сайта, ссылки для перехода на страницы</w:t>
       </w:r>
+      <w:r>
+        <w:rPr>
+          <w:rFonts w:ascii="Times New Roman" w:hAnsi="Times New Roman" w:cs="Times New Roman"/>
+          <w:sz w:val="32"/>
+          <w:szCs w:val="32"/>
+        </w:rPr>
+        <w:t xml:space="preserve"> «фильмы», «клиенты», «история транзакций»</w:t>
+      </w:r>
     </w:p>
     <w:p>
       <w:pPr>
@@ -389,39 +414,7 @@
           <w:sz w:val="32"/>
           <w:szCs w:val="32"/>
         </w:rPr>
-        <w:t>- Для</w:t>
-      </w:r>
-      <w:r>
-        <w:rPr>
-          <w:rFonts w:ascii="Times New Roman" w:hAnsi="Times New Roman" w:cs="Times New Roman"/>
-          <w:sz w:val="32"/>
-          <w:szCs w:val="32"/>
-        </w:rPr>
-        <w:t xml:space="preserve"> каждого фильма кнопка «</w:t>
-      </w:r>
-      <w:r>
-        <w:rPr>
-          <w:rFonts w:ascii="Times New Roman" w:hAnsi="Times New Roman" w:cs="Times New Roman"/>
-          <w:sz w:val="32"/>
-          <w:szCs w:val="32"/>
-        </w:rPr>
-        <w:t>И</w:t>
-      </w:r>
-      <w:r>
-        <w:rPr>
-          <w:rFonts w:ascii="Times New Roman" w:hAnsi="Times New Roman" w:cs="Times New Roman"/>
-          <w:sz w:val="32"/>
-          <w:szCs w:val="32"/>
-        </w:rPr>
-        <w:t>нформация о фильме», по которой можно перейти на страницу с дополнительной информацией о фильме</w:t>
-      </w:r>
-      <w:r>
-        <w:rPr>
-          <w:rFonts w:ascii="Times New Roman" w:hAnsi="Times New Roman" w:cs="Times New Roman"/>
-          <w:sz w:val="32"/>
-          <w:szCs w:val="32"/>
-        </w:rPr>
-        <w:t>.</w:t>
+        <w:t>- Для каждого фильма кнопка «Информация о фильме», по которой можно перейти на страницу с дополнительной информацией о фильме.</w:t>
       </w:r>
     </w:p>
     <w:p>
@@ -575,7 +568,6 @@
           <w:sz w:val="32"/>
           <w:szCs w:val="32"/>
         </w:rPr>
-        <w:lastRenderedPageBreak/>
         <w:t>Информация о фильме</w:t>
       </w:r>
     </w:p>
@@ -1011,6 +1003,7 @@
           <w:sz w:val="32"/>
           <w:szCs w:val="32"/>
         </w:rPr>
+        <w:lastRenderedPageBreak/>
         <w:t>Кнопка «Добавить» (переводит на страницу «</w:t>
       </w:r>
       <w:r>
@@ -1096,7 +1089,6 @@
           <w:sz w:val="32"/>
           <w:szCs w:val="32"/>
         </w:rPr>
-        <w:lastRenderedPageBreak/>
         <w:t>Информация о клиенте</w:t>
       </w:r>
     </w:p>
@@ -1294,15 +1286,7 @@
           <w:sz w:val="32"/>
           <w:szCs w:val="32"/>
         </w:rPr>
-        <w:t xml:space="preserve">- </w:t>
-      </w:r>
-      <w:r>
-        <w:rPr>
-          <w:rFonts w:ascii="Times New Roman" w:hAnsi="Times New Roman" w:cs="Times New Roman"/>
-          <w:sz w:val="32"/>
-          <w:szCs w:val="32"/>
-        </w:rPr>
-        <w:t>Кнопки «Редактировать», «Сохранить», «Удалить» работают аналогично п. 3.</w:t>
+        <w:t>- Кнопки «Редактировать», «Сохранить», «Удалить» работают аналогично п. 3.</w:t>
       </w:r>
     </w:p>
     <w:p>
@@ -2017,6 +2001,7 @@
           <w:sz w:val="32"/>
           <w:szCs w:val="32"/>
         </w:rPr>
+        <w:lastRenderedPageBreak/>
         <w:t>ФИО</w:t>
       </w:r>
     </w:p>
@@ -2078,7 +2063,6 @@
           <w:sz w:val="32"/>
           <w:szCs w:val="32"/>
         </w:rPr>
-        <w:lastRenderedPageBreak/>
         <w:t>Кнопка «Найти» выдает список транзакций и их статус.</w:t>
       </w:r>
     </w:p>

</xml_diff>